<commit_message>
Modified template for docx
</commit_message>
<xml_diff>
--- a/isenes3.docx
+++ b/isenes3.docx
@@ -9,6 +9,8 @@
       <w:r>
         <w:t>Header 1</w:t>
       </w:r>
+      <w:bookmarkStart w:id="0" w:name="_GoBack"/>
+      <w:bookmarkEnd w:id="0"/>
     </w:p>
     <w:p>
       <w:pPr>
@@ -37,14 +39,9 @@
     <w:p>
       <w:pPr>
         <w:pStyle w:val="BodyText"/>
-      </w:pPr>
-    </w:p>
-    <w:p>
-      <w:pPr>
-        <w:pStyle w:val="BodyText"/>
         <w:numPr>
           <w:ilvl w:val="0"/>
-          <w:numId w:val="38"/>
+          <w:numId w:val="1"/>
         </w:numPr>
       </w:pPr>
       <w:proofErr w:type="spellStart"/>
@@ -61,7 +58,7 @@
         <w:pStyle w:val="BodyText"/>
         <w:numPr>
           <w:ilvl w:val="0"/>
-          <w:numId w:val="38"/>
+          <w:numId w:val="1"/>
         </w:numPr>
       </w:pPr>
       <w:r>
@@ -73,7 +70,7 @@
         <w:pStyle w:val="BodyText"/>
         <w:numPr>
           <w:ilvl w:val="0"/>
-          <w:numId w:val="38"/>
+          <w:numId w:val="1"/>
         </w:numPr>
       </w:pPr>
       <w:r>
@@ -93,7 +90,7 @@
         <w:pStyle w:val="BodyText"/>
         <w:numPr>
           <w:ilvl w:val="0"/>
-          <w:numId w:val="38"/>
+          <w:numId w:val="1"/>
         </w:numPr>
       </w:pPr>
       <w:r>
@@ -345,19 +342,18 @@
     <w:pPr>
       <w:pStyle w:val="Header"/>
     </w:pPr>
-    <w:bookmarkStart w:id="0" w:name="_GoBack"/>
     <w:r>
       <w:rPr>
         <w:noProof/>
       </w:rPr>
       <w:drawing>
-        <wp:anchor distT="0" distB="0" distL="114300" distR="114300" simplePos="0" relativeHeight="251658240" behindDoc="0" locked="0" layoutInCell="1" allowOverlap="1" wp14:anchorId="3DDF00F8" wp14:editId="3EEE8ED1">
+        <wp:anchor distT="0" distB="0" distL="114300" distR="114300" simplePos="0" relativeHeight="251658240" behindDoc="0" locked="0" layoutInCell="1" allowOverlap="1" wp14:anchorId="3DDF00F8" wp14:editId="0C69F457">
           <wp:simplePos x="0" y="0"/>
           <wp:positionH relativeFrom="rightMargin">
-            <wp:posOffset>-720090</wp:posOffset>
+            <wp:posOffset>-900430</wp:posOffset>
           </wp:positionH>
           <wp:positionV relativeFrom="page">
-            <wp:posOffset>180340</wp:posOffset>
+            <wp:posOffset>288290</wp:posOffset>
           </wp:positionV>
           <wp:extent cx="1224000" cy="360000"/>
           <wp:effectExtent l="0" t="0" r="0" b="0"/>
@@ -421,7 +417,6 @@
         </wp:anchor>
       </w:drawing>
     </w:r>
-    <w:bookmarkEnd w:id="0"/>
   </w:p>
 </w:hdr>
 </file>
@@ -439,20 +434,20 @@
 <file path=word/numbering.xml><?xml version="1.0" encoding="utf-8"?>
 <w:numbering xmlns:wpc="http://schemas.microsoft.com/office/word/2010/wordprocessingCanvas" xmlns:cx="http://schemas.microsoft.com/office/drawing/2014/chartex" xmlns:cx1="http://schemas.microsoft.com/office/drawing/2015/9/8/chartex" xmlns:cx2="http://schemas.microsoft.com/office/drawing/2015/10/21/chartex" xmlns:cx3="http://schemas.microsoft.com/office/drawing/2016/5/9/chartex" xmlns:cx4="http://schemas.microsoft.com/office/drawing/2016/5/10/chartex" xmlns:cx5="http://schemas.microsoft.com/office/drawing/2016/5/11/chartex" xmlns:cx6="http://schemas.microsoft.com/office/drawing/2016/5/12/chartex" xmlns:cx7="http://schemas.microsoft.com/office/drawing/2016/5/13/chartex" xmlns:cx8="http://schemas.microsoft.com/office/drawing/2016/5/14/chartex" xmlns:mc="http://schemas.openxmlformats.org/markup-compatibility/2006" xmlns:aink="http://schemas.microsoft.com/office/drawing/2016/ink" xmlns:am3d="http://schemas.microsoft.com/office/drawing/2017/model3d" xmlns:o="urn:schemas-microsoft-com:office:office" xmlns:r="http://schemas.openxmlformats.org/officeDocument/2006/relationships" xmlns:m="http://schemas.openxmlformats.org/officeDocument/2006/math" xmlns:v="urn:schemas-microsoft-com:vml" xmlns:wp14="http://schemas.microsoft.com/office/word/2010/wordprocessingDrawing" xmlns:wp="http://schemas.openxmlformats.org/drawingml/2006/wordprocessingDrawing" xmlns:w10="urn:schemas-microsoft-com:office:word" xmlns:w="http://schemas.openxmlformats.org/wordprocessingml/2006/main" xmlns:w14="http://schemas.microsoft.com/office/word/2010/wordml" xmlns:w15="http://schemas.microsoft.com/office/word/2012/wordml" xmlns:w16cid="http://schemas.microsoft.com/office/word/2016/wordml/cid" xmlns:w16se="http://schemas.microsoft.com/office/word/2015/wordml/symex" xmlns:wpg="http://schemas.microsoft.com/office/word/2010/wordprocessingGroup" xmlns:wpi="http://schemas.microsoft.com/office/word/2010/wordprocessingInk" xmlns:wne="http://schemas.microsoft.com/office/word/2006/wordml" xmlns:wps="http://schemas.microsoft.com/office/word/2010/wordprocessingShape" mc:Ignorable="w14 w15 w16se w16cid wp14">
   <w:abstractNum w:abstractNumId="0" w15:restartNumberingAfterBreak="0">
-    <w:nsid w:val="EA454B4C"/>
+    <w:nsid w:val="6C2C1DBF"/>
     <w:multiLevelType w:val="multilevel"/>
-    <w:tmpl w:val="FCAE308A"/>
+    <w:tmpl w:val="8F4CE9E4"/>
     <w:lvl w:ilvl="0">
       <w:start w:val="1"/>
       <w:numFmt w:val="decimal"/>
       <w:lvlText w:val="%1."/>
       <w:lvlJc w:val="left"/>
       <w:pPr>
-        <w:tabs>
-          <w:tab w:val="num" w:pos="0"/>
-        </w:tabs>
-        <w:ind w:left="480" w:hanging="480"/>
-      </w:pPr>
+        <w:ind w:left="480" w:hanging="117"/>
+      </w:pPr>
+      <w:rPr>
+        <w:rFonts w:hint="default"/>
+      </w:rPr>
     </w:lvl>
     <w:lvl w:ilvl="1">
       <w:start w:val="1"/>
@@ -465,6 +460,9 @@
         </w:tabs>
         <w:ind w:left="1200" w:hanging="480"/>
       </w:pPr>
+      <w:rPr>
+        <w:rFonts w:hint="default"/>
+      </w:rPr>
     </w:lvl>
     <w:lvl w:ilvl="2">
       <w:start w:val="1"/>
@@ -477,6 +475,9 @@
         </w:tabs>
         <w:ind w:left="1920" w:hanging="480"/>
       </w:pPr>
+      <w:rPr>
+        <w:rFonts w:hint="default"/>
+      </w:rPr>
     </w:lvl>
     <w:lvl w:ilvl="3">
       <w:start w:val="1"/>
@@ -489,6 +490,9 @@
         </w:tabs>
         <w:ind w:left="2640" w:hanging="480"/>
       </w:pPr>
+      <w:rPr>
+        <w:rFonts w:hint="default"/>
+      </w:rPr>
     </w:lvl>
     <w:lvl w:ilvl="4">
       <w:start w:val="1"/>
@@ -501,6 +505,9 @@
         </w:tabs>
         <w:ind w:left="3360" w:hanging="480"/>
       </w:pPr>
+      <w:rPr>
+        <w:rFonts w:hint="default"/>
+      </w:rPr>
     </w:lvl>
     <w:lvl w:ilvl="5">
       <w:start w:val="1"/>
@@ -513,6 +520,9 @@
         </w:tabs>
         <w:ind w:left="4080" w:hanging="480"/>
       </w:pPr>
+      <w:rPr>
+        <w:rFonts w:hint="default"/>
+      </w:rPr>
     </w:lvl>
     <w:lvl w:ilvl="6">
       <w:start w:val="1"/>
@@ -525,6 +535,9 @@
         </w:tabs>
         <w:ind w:left="4800" w:hanging="480"/>
       </w:pPr>
+      <w:rPr>
+        <w:rFonts w:hint="default"/>
+      </w:rPr>
     </w:lvl>
     <w:lvl w:ilvl="7">
       <w:start w:val="1"/>
@@ -537,6 +550,9 @@
         </w:tabs>
         <w:ind w:left="5520" w:hanging="480"/>
       </w:pPr>
+      <w:rPr>
+        <w:rFonts w:hint="default"/>
+      </w:rPr>
     </w:lvl>
     <w:lvl w:ilvl="8">
       <w:start w:val="1"/>
@@ -549,1014 +565,15 @@
         </w:tabs>
         <w:ind w:left="6240" w:hanging="480"/>
       </w:pPr>
-    </w:lvl>
-  </w:abstractNum>
-  <w:abstractNum w:abstractNumId="1" w15:restartNumberingAfterBreak="0">
-    <w:nsid w:val="20A636AE"/>
-    <w:multiLevelType w:val="hybridMultilevel"/>
-    <w:tmpl w:val="B7F00E24"/>
-    <w:lvl w:ilvl="0" w:tplc="6CF0B830">
-      <w:numFmt w:val="bullet"/>
-      <w:lvlText w:val="-"/>
-      <w:lvlJc w:val="left"/>
-      <w:pPr>
-        <w:ind w:left="720" w:hanging="360"/>
-      </w:pPr>
       <w:rPr>
-        <w:rFonts w:ascii="Cambria" w:eastAsiaTheme="minorHAnsi" w:hAnsi="Cambria" w:cstheme="minorBidi" w:hint="default"/>
-      </w:rPr>
-    </w:lvl>
-    <w:lvl w:ilvl="1" w:tplc="04090003" w:tentative="1">
-      <w:start w:val="1"/>
-      <w:numFmt w:val="bullet"/>
-      <w:lvlText w:val="o"/>
-      <w:lvlJc w:val="left"/>
-      <w:pPr>
-        <w:ind w:left="1440" w:hanging="360"/>
-      </w:pPr>
-      <w:rPr>
-        <w:rFonts w:ascii="Courier New" w:hAnsi="Courier New" w:hint="default"/>
-      </w:rPr>
-    </w:lvl>
-    <w:lvl w:ilvl="2" w:tplc="04090005" w:tentative="1">
-      <w:start w:val="1"/>
-      <w:numFmt w:val="bullet"/>
-      <w:lvlText w:val=""/>
-      <w:lvlJc w:val="left"/>
-      <w:pPr>
-        <w:ind w:left="2160" w:hanging="360"/>
-      </w:pPr>
-      <w:rPr>
-        <w:rFonts w:ascii="Wingdings" w:hAnsi="Wingdings" w:hint="default"/>
-      </w:rPr>
-    </w:lvl>
-    <w:lvl w:ilvl="3" w:tplc="04090001" w:tentative="1">
-      <w:start w:val="1"/>
-      <w:numFmt w:val="bullet"/>
-      <w:lvlText w:val=""/>
-      <w:lvlJc w:val="left"/>
-      <w:pPr>
-        <w:ind w:left="2880" w:hanging="360"/>
-      </w:pPr>
-      <w:rPr>
-        <w:rFonts w:ascii="Symbol" w:hAnsi="Symbol" w:hint="default"/>
-      </w:rPr>
-    </w:lvl>
-    <w:lvl w:ilvl="4" w:tplc="04090003" w:tentative="1">
-      <w:start w:val="1"/>
-      <w:numFmt w:val="bullet"/>
-      <w:lvlText w:val="o"/>
-      <w:lvlJc w:val="left"/>
-      <w:pPr>
-        <w:ind w:left="3600" w:hanging="360"/>
-      </w:pPr>
-      <w:rPr>
-        <w:rFonts w:ascii="Courier New" w:hAnsi="Courier New" w:hint="default"/>
-      </w:rPr>
-    </w:lvl>
-    <w:lvl w:ilvl="5" w:tplc="04090005" w:tentative="1">
-      <w:start w:val="1"/>
-      <w:numFmt w:val="bullet"/>
-      <w:lvlText w:val=""/>
-      <w:lvlJc w:val="left"/>
-      <w:pPr>
-        <w:ind w:left="4320" w:hanging="360"/>
-      </w:pPr>
-      <w:rPr>
-        <w:rFonts w:ascii="Wingdings" w:hAnsi="Wingdings" w:hint="default"/>
-      </w:rPr>
-    </w:lvl>
-    <w:lvl w:ilvl="6" w:tplc="04090001" w:tentative="1">
-      <w:start w:val="1"/>
-      <w:numFmt w:val="bullet"/>
-      <w:lvlText w:val=""/>
-      <w:lvlJc w:val="left"/>
-      <w:pPr>
-        <w:ind w:left="5040" w:hanging="360"/>
-      </w:pPr>
-      <w:rPr>
-        <w:rFonts w:ascii="Symbol" w:hAnsi="Symbol" w:hint="default"/>
-      </w:rPr>
-    </w:lvl>
-    <w:lvl w:ilvl="7" w:tplc="04090003" w:tentative="1">
-      <w:start w:val="1"/>
-      <w:numFmt w:val="bullet"/>
-      <w:lvlText w:val="o"/>
-      <w:lvlJc w:val="left"/>
-      <w:pPr>
-        <w:ind w:left="5760" w:hanging="360"/>
-      </w:pPr>
-      <w:rPr>
-        <w:rFonts w:ascii="Courier New" w:hAnsi="Courier New" w:hint="default"/>
-      </w:rPr>
-    </w:lvl>
-    <w:lvl w:ilvl="8" w:tplc="04090005" w:tentative="1">
-      <w:start w:val="1"/>
-      <w:numFmt w:val="bullet"/>
-      <w:lvlText w:val=""/>
-      <w:lvlJc w:val="left"/>
-      <w:pPr>
-        <w:ind w:left="6480" w:hanging="360"/>
-      </w:pPr>
-      <w:rPr>
-        <w:rFonts w:ascii="Wingdings" w:hAnsi="Wingdings" w:hint="default"/>
+        <w:rFonts w:hint="default"/>
       </w:rPr>
     </w:lvl>
   </w:abstractNum>
-  <w:abstractNum w:abstractNumId="2" w15:restartNumberingAfterBreak="0">
-    <w:nsid w:val="2C1AE401"/>
-    <w:multiLevelType w:val="multilevel"/>
-    <w:tmpl w:val="AD3A2528"/>
-    <w:lvl w:ilvl="0">
-      <w:numFmt w:val="bullet"/>
-      <w:lvlText w:val=" "/>
-      <w:lvlJc w:val="left"/>
-      <w:pPr>
-        <w:tabs>
-          <w:tab w:val="num" w:pos="0"/>
-        </w:tabs>
-        <w:ind w:left="480" w:hanging="480"/>
-      </w:pPr>
-    </w:lvl>
-    <w:lvl w:ilvl="1">
-      <w:numFmt w:val="bullet"/>
-      <w:lvlText w:val=" "/>
-      <w:lvlJc w:val="left"/>
-      <w:pPr>
-        <w:tabs>
-          <w:tab w:val="num" w:pos="720"/>
-        </w:tabs>
-        <w:ind w:left="1200" w:hanging="480"/>
-      </w:pPr>
-    </w:lvl>
-    <w:lvl w:ilvl="2">
-      <w:numFmt w:val="bullet"/>
-      <w:lvlText w:val=" "/>
-      <w:lvlJc w:val="left"/>
-      <w:pPr>
-        <w:tabs>
-          <w:tab w:val="num" w:pos="1440"/>
-        </w:tabs>
-        <w:ind w:left="1920" w:hanging="480"/>
-      </w:pPr>
-    </w:lvl>
-    <w:lvl w:ilvl="3">
-      <w:numFmt w:val="bullet"/>
-      <w:lvlText w:val=" "/>
-      <w:lvlJc w:val="left"/>
-      <w:pPr>
-        <w:tabs>
-          <w:tab w:val="num" w:pos="2160"/>
-        </w:tabs>
-        <w:ind w:left="2640" w:hanging="480"/>
-      </w:pPr>
-    </w:lvl>
-    <w:lvl w:ilvl="4">
-      <w:numFmt w:val="bullet"/>
-      <w:lvlText w:val=" "/>
-      <w:lvlJc w:val="left"/>
-      <w:pPr>
-        <w:tabs>
-          <w:tab w:val="num" w:pos="2880"/>
-        </w:tabs>
-        <w:ind w:left="3360" w:hanging="480"/>
-      </w:pPr>
-    </w:lvl>
-    <w:lvl w:ilvl="5">
-      <w:numFmt w:val="bullet"/>
-      <w:lvlText w:val=" "/>
-      <w:lvlJc w:val="left"/>
-      <w:pPr>
-        <w:tabs>
-          <w:tab w:val="num" w:pos="3600"/>
-        </w:tabs>
-        <w:ind w:left="4080" w:hanging="480"/>
-      </w:pPr>
-    </w:lvl>
-    <w:lvl w:ilvl="6">
-      <w:numFmt w:val="bullet"/>
-      <w:lvlText w:val=" "/>
-      <w:lvlJc w:val="left"/>
-      <w:pPr>
-        <w:tabs>
-          <w:tab w:val="num" w:pos="4320"/>
-        </w:tabs>
-        <w:ind w:left="4800" w:hanging="480"/>
-      </w:pPr>
-    </w:lvl>
-    <w:lvl w:ilvl="7">
-      <w:numFmt w:val="bullet"/>
-      <w:lvlText w:val=" "/>
-      <w:lvlJc w:val="left"/>
-      <w:pPr>
-        <w:tabs>
-          <w:tab w:val="num" w:pos="5040"/>
-        </w:tabs>
-        <w:ind w:left="5520" w:hanging="480"/>
-      </w:pPr>
-    </w:lvl>
-    <w:lvl w:ilvl="8">
-      <w:numFmt w:val="bullet"/>
-      <w:lvlText w:val=" "/>
-      <w:lvlJc w:val="left"/>
-      <w:pPr>
-        <w:tabs>
-          <w:tab w:val="num" w:pos="5760"/>
-        </w:tabs>
-        <w:ind w:left="6240" w:hanging="480"/>
-      </w:pPr>
-    </w:lvl>
-  </w:abstractNum>
-  <w:abstractNum w:abstractNumId="3" w15:restartNumberingAfterBreak="0">
-    <w:nsid w:val="47261BAD"/>
-    <w:multiLevelType w:val="multilevel"/>
-    <w:tmpl w:val="26726988"/>
-    <w:lvl w:ilvl="0">
-      <w:start w:val="3"/>
-      <w:numFmt w:val="decimal"/>
-      <w:lvlText w:val="%1."/>
-      <w:lvlJc w:val="left"/>
-      <w:pPr>
-        <w:tabs>
-          <w:tab w:val="num" w:pos="0"/>
-        </w:tabs>
-        <w:ind w:left="480" w:hanging="480"/>
-      </w:pPr>
-    </w:lvl>
-    <w:lvl w:ilvl="1">
-      <w:start w:val="3"/>
-      <w:numFmt w:val="decimal"/>
-      <w:lvlText w:val="%2."/>
-      <w:lvlJc w:val="left"/>
-      <w:pPr>
-        <w:tabs>
-          <w:tab w:val="num" w:pos="720"/>
-        </w:tabs>
-        <w:ind w:left="1200" w:hanging="480"/>
-      </w:pPr>
-    </w:lvl>
-    <w:lvl w:ilvl="2">
-      <w:start w:val="3"/>
-      <w:numFmt w:val="decimal"/>
-      <w:lvlText w:val="%3."/>
-      <w:lvlJc w:val="left"/>
-      <w:pPr>
-        <w:tabs>
-          <w:tab w:val="num" w:pos="1440"/>
-        </w:tabs>
-        <w:ind w:left="1920" w:hanging="480"/>
-      </w:pPr>
-    </w:lvl>
-    <w:lvl w:ilvl="3">
-      <w:start w:val="3"/>
-      <w:numFmt w:val="decimal"/>
-      <w:lvlText w:val="%4."/>
-      <w:lvlJc w:val="left"/>
-      <w:pPr>
-        <w:tabs>
-          <w:tab w:val="num" w:pos="2160"/>
-        </w:tabs>
-        <w:ind w:left="2640" w:hanging="480"/>
-      </w:pPr>
-    </w:lvl>
-    <w:lvl w:ilvl="4">
-      <w:start w:val="3"/>
-      <w:numFmt w:val="decimal"/>
-      <w:lvlText w:val="%5."/>
-      <w:lvlJc w:val="left"/>
-      <w:pPr>
-        <w:tabs>
-          <w:tab w:val="num" w:pos="2880"/>
-        </w:tabs>
-        <w:ind w:left="3360" w:hanging="480"/>
-      </w:pPr>
-    </w:lvl>
-    <w:lvl w:ilvl="5">
-      <w:start w:val="3"/>
-      <w:numFmt w:val="decimal"/>
-      <w:lvlText w:val="%6."/>
-      <w:lvlJc w:val="left"/>
-      <w:pPr>
-        <w:tabs>
-          <w:tab w:val="num" w:pos="3600"/>
-        </w:tabs>
-        <w:ind w:left="4080" w:hanging="480"/>
-      </w:pPr>
-    </w:lvl>
-    <w:lvl w:ilvl="6">
-      <w:start w:val="3"/>
-      <w:numFmt w:val="decimal"/>
-      <w:lvlText w:val="%7."/>
-      <w:lvlJc w:val="left"/>
-      <w:pPr>
-        <w:tabs>
-          <w:tab w:val="num" w:pos="4320"/>
-        </w:tabs>
-        <w:ind w:left="4800" w:hanging="480"/>
-      </w:pPr>
-    </w:lvl>
-    <w:lvl w:ilvl="7">
-      <w:start w:val="3"/>
-      <w:numFmt w:val="decimal"/>
-      <w:lvlText w:val="%8."/>
-      <w:lvlJc w:val="left"/>
-      <w:pPr>
-        <w:tabs>
-          <w:tab w:val="num" w:pos="5040"/>
-        </w:tabs>
-        <w:ind w:left="5520" w:hanging="480"/>
-      </w:pPr>
-    </w:lvl>
-    <w:lvl w:ilvl="8">
-      <w:start w:val="3"/>
-      <w:numFmt w:val="decimal"/>
-      <w:lvlText w:val="%9."/>
-      <w:lvlJc w:val="left"/>
-      <w:pPr>
-        <w:tabs>
-          <w:tab w:val="num" w:pos="5760"/>
-        </w:tabs>
-        <w:ind w:left="6240" w:hanging="480"/>
-      </w:pPr>
-    </w:lvl>
-  </w:abstractNum>
-  <w:abstractNum w:abstractNumId="4" w15:restartNumberingAfterBreak="0">
-    <w:nsid w:val="71315DCA"/>
-    <w:multiLevelType w:val="multilevel"/>
-    <w:tmpl w:val="98F454A8"/>
-    <w:lvl w:ilvl="0">
-      <w:numFmt w:val="bullet"/>
-      <w:lvlText w:val="•"/>
-      <w:lvlJc w:val="left"/>
-      <w:pPr>
-        <w:tabs>
-          <w:tab w:val="num" w:pos="0"/>
-        </w:tabs>
-        <w:ind w:left="480" w:hanging="480"/>
-      </w:pPr>
-    </w:lvl>
-    <w:lvl w:ilvl="1">
-      <w:numFmt w:val="bullet"/>
-      <w:lvlText w:val="–"/>
-      <w:lvlJc w:val="left"/>
-      <w:pPr>
-        <w:tabs>
-          <w:tab w:val="num" w:pos="720"/>
-        </w:tabs>
-        <w:ind w:left="1200" w:hanging="480"/>
-      </w:pPr>
-    </w:lvl>
-    <w:lvl w:ilvl="2">
-      <w:numFmt w:val="bullet"/>
-      <w:lvlText w:val="•"/>
-      <w:lvlJc w:val="left"/>
-      <w:pPr>
-        <w:tabs>
-          <w:tab w:val="num" w:pos="1440"/>
-        </w:tabs>
-        <w:ind w:left="1920" w:hanging="480"/>
-      </w:pPr>
-    </w:lvl>
-    <w:lvl w:ilvl="3">
-      <w:numFmt w:val="bullet"/>
-      <w:lvlText w:val="–"/>
-      <w:lvlJc w:val="left"/>
-      <w:pPr>
-        <w:tabs>
-          <w:tab w:val="num" w:pos="2160"/>
-        </w:tabs>
-        <w:ind w:left="2640" w:hanging="480"/>
-      </w:pPr>
-    </w:lvl>
-    <w:lvl w:ilvl="4">
-      <w:numFmt w:val="bullet"/>
-      <w:lvlText w:val="•"/>
-      <w:lvlJc w:val="left"/>
-      <w:pPr>
-        <w:tabs>
-          <w:tab w:val="num" w:pos="2880"/>
-        </w:tabs>
-        <w:ind w:left="3360" w:hanging="480"/>
-      </w:pPr>
-    </w:lvl>
-    <w:lvl w:ilvl="5">
-      <w:numFmt w:val="bullet"/>
-      <w:lvlText w:val="–"/>
-      <w:lvlJc w:val="left"/>
-      <w:pPr>
-        <w:tabs>
-          <w:tab w:val="num" w:pos="3600"/>
-        </w:tabs>
-        <w:ind w:left="4080" w:hanging="480"/>
-      </w:pPr>
-    </w:lvl>
-    <w:lvl w:ilvl="6">
-      <w:numFmt w:val="bullet"/>
-      <w:lvlText w:val="•"/>
-      <w:lvlJc w:val="left"/>
-      <w:pPr>
-        <w:tabs>
-          <w:tab w:val="num" w:pos="4320"/>
-        </w:tabs>
-        <w:ind w:left="4800" w:hanging="480"/>
-      </w:pPr>
-    </w:lvl>
-    <w:lvl w:ilvl="7">
-      <w:numFmt w:val="bullet"/>
-      <w:lvlText w:val="–"/>
-      <w:lvlJc w:val="left"/>
-      <w:pPr>
-        <w:tabs>
-          <w:tab w:val="num" w:pos="5040"/>
-        </w:tabs>
-        <w:ind w:left="5520" w:hanging="480"/>
-      </w:pPr>
-    </w:lvl>
-    <w:lvl w:ilvl="8">
-      <w:numFmt w:val="bullet"/>
-      <w:lvlText w:val="•"/>
-      <w:lvlJc w:val="left"/>
-      <w:pPr>
-        <w:tabs>
-          <w:tab w:val="num" w:pos="5760"/>
-        </w:tabs>
-        <w:ind w:left="6240" w:hanging="480"/>
-      </w:pPr>
-    </w:lvl>
-  </w:abstractNum>
   <w:num w:numId="1">
-    <w:abstractNumId w:val="2"/>
+    <w:abstractNumId w:val="0"/>
   </w:num>
-  <w:num w:numId="2">
-    <w:abstractNumId w:val="0"/>
-    <w:lvlOverride w:ilvl="0">
-      <w:startOverride w:val="1"/>
-    </w:lvlOverride>
-    <w:lvlOverride w:ilvl="1">
-      <w:startOverride w:val="1"/>
-    </w:lvlOverride>
-    <w:lvlOverride w:ilvl="2">
-      <w:startOverride w:val="1"/>
-    </w:lvlOverride>
-    <w:lvlOverride w:ilvl="3">
-      <w:startOverride w:val="1"/>
-    </w:lvlOverride>
-    <w:lvlOverride w:ilvl="4">
-      <w:startOverride w:val="1"/>
-    </w:lvlOverride>
-    <w:lvlOverride w:ilvl="5">
-      <w:startOverride w:val="1"/>
-    </w:lvlOverride>
-    <w:lvlOverride w:ilvl="6">
-      <w:startOverride w:val="1"/>
-    </w:lvlOverride>
-    <w:lvlOverride w:ilvl="7">
-      <w:startOverride w:val="1"/>
-    </w:lvlOverride>
-    <w:lvlOverride w:ilvl="8">
-      <w:startOverride w:val="1"/>
-    </w:lvlOverride>
-  </w:num>
-  <w:num w:numId="3">
-    <w:abstractNumId w:val="0"/>
-    <w:lvlOverride w:ilvl="0">
-      <w:startOverride w:val="1"/>
-    </w:lvlOverride>
-    <w:lvlOverride w:ilvl="1">
-      <w:startOverride w:val="1"/>
-    </w:lvlOverride>
-    <w:lvlOverride w:ilvl="2">
-      <w:startOverride w:val="1"/>
-    </w:lvlOverride>
-    <w:lvlOverride w:ilvl="3">
-      <w:startOverride w:val="1"/>
-    </w:lvlOverride>
-    <w:lvlOverride w:ilvl="4">
-      <w:startOverride w:val="1"/>
-    </w:lvlOverride>
-    <w:lvlOverride w:ilvl="5">
-      <w:startOverride w:val="1"/>
-    </w:lvlOverride>
-    <w:lvlOverride w:ilvl="6">
-      <w:startOverride w:val="1"/>
-    </w:lvlOverride>
-    <w:lvlOverride w:ilvl="7">
-      <w:startOverride w:val="1"/>
-    </w:lvlOverride>
-    <w:lvlOverride w:ilvl="8">
-      <w:startOverride w:val="1"/>
-    </w:lvlOverride>
-  </w:num>
-  <w:num w:numId="4">
-    <w:abstractNumId w:val="0"/>
-    <w:lvlOverride w:ilvl="0">
-      <w:startOverride w:val="1"/>
-    </w:lvlOverride>
-    <w:lvlOverride w:ilvl="1">
-      <w:startOverride w:val="1"/>
-    </w:lvlOverride>
-    <w:lvlOverride w:ilvl="2">
-      <w:startOverride w:val="1"/>
-    </w:lvlOverride>
-    <w:lvlOverride w:ilvl="3">
-      <w:startOverride w:val="1"/>
-    </w:lvlOverride>
-    <w:lvlOverride w:ilvl="4">
-      <w:startOverride w:val="1"/>
-    </w:lvlOverride>
-    <w:lvlOverride w:ilvl="5">
-      <w:startOverride w:val="1"/>
-    </w:lvlOverride>
-    <w:lvlOverride w:ilvl="6">
-      <w:startOverride w:val="1"/>
-    </w:lvlOverride>
-    <w:lvlOverride w:ilvl="7">
-      <w:startOverride w:val="1"/>
-    </w:lvlOverride>
-    <w:lvlOverride w:ilvl="8">
-      <w:startOverride w:val="1"/>
-    </w:lvlOverride>
-  </w:num>
-  <w:num w:numId="5">
-    <w:abstractNumId w:val="0"/>
-    <w:lvlOverride w:ilvl="0">
-      <w:startOverride w:val="1"/>
-    </w:lvlOverride>
-    <w:lvlOverride w:ilvl="1">
-      <w:startOverride w:val="1"/>
-    </w:lvlOverride>
-    <w:lvlOverride w:ilvl="2">
-      <w:startOverride w:val="1"/>
-    </w:lvlOverride>
-    <w:lvlOverride w:ilvl="3">
-      <w:startOverride w:val="1"/>
-    </w:lvlOverride>
-    <w:lvlOverride w:ilvl="4">
-      <w:startOverride w:val="1"/>
-    </w:lvlOverride>
-    <w:lvlOverride w:ilvl="5">
-      <w:startOverride w:val="1"/>
-    </w:lvlOverride>
-    <w:lvlOverride w:ilvl="6">
-      <w:startOverride w:val="1"/>
-    </w:lvlOverride>
-    <w:lvlOverride w:ilvl="7">
-      <w:startOverride w:val="1"/>
-    </w:lvlOverride>
-    <w:lvlOverride w:ilvl="8">
-      <w:startOverride w:val="1"/>
-    </w:lvlOverride>
-  </w:num>
-  <w:num w:numId="6">
-    <w:abstractNumId w:val="0"/>
-    <w:lvlOverride w:ilvl="0">
-      <w:startOverride w:val="1"/>
-    </w:lvlOverride>
-    <w:lvlOverride w:ilvl="1">
-      <w:startOverride w:val="1"/>
-    </w:lvlOverride>
-    <w:lvlOverride w:ilvl="2">
-      <w:startOverride w:val="1"/>
-    </w:lvlOverride>
-    <w:lvlOverride w:ilvl="3">
-      <w:startOverride w:val="1"/>
-    </w:lvlOverride>
-    <w:lvlOverride w:ilvl="4">
-      <w:startOverride w:val="1"/>
-    </w:lvlOverride>
-    <w:lvlOverride w:ilvl="5">
-      <w:startOverride w:val="1"/>
-    </w:lvlOverride>
-    <w:lvlOverride w:ilvl="6">
-      <w:startOverride w:val="1"/>
-    </w:lvlOverride>
-    <w:lvlOverride w:ilvl="7">
-      <w:startOverride w:val="1"/>
-    </w:lvlOverride>
-    <w:lvlOverride w:ilvl="8">
-      <w:startOverride w:val="1"/>
-    </w:lvlOverride>
-  </w:num>
-  <w:num w:numId="7">
-    <w:abstractNumId w:val="0"/>
-    <w:lvlOverride w:ilvl="0">
-      <w:startOverride w:val="1"/>
-    </w:lvlOverride>
-    <w:lvlOverride w:ilvl="1">
-      <w:startOverride w:val="1"/>
-    </w:lvlOverride>
-    <w:lvlOverride w:ilvl="2">
-      <w:startOverride w:val="1"/>
-    </w:lvlOverride>
-    <w:lvlOverride w:ilvl="3">
-      <w:startOverride w:val="1"/>
-    </w:lvlOverride>
-    <w:lvlOverride w:ilvl="4">
-      <w:startOverride w:val="1"/>
-    </w:lvlOverride>
-    <w:lvlOverride w:ilvl="5">
-      <w:startOverride w:val="1"/>
-    </w:lvlOverride>
-    <w:lvlOverride w:ilvl="6">
-      <w:startOverride w:val="1"/>
-    </w:lvlOverride>
-    <w:lvlOverride w:ilvl="7">
-      <w:startOverride w:val="1"/>
-    </w:lvlOverride>
-    <w:lvlOverride w:ilvl="8">
-      <w:startOverride w:val="1"/>
-    </w:lvlOverride>
-  </w:num>
-  <w:num w:numId="8">
-    <w:abstractNumId w:val="0"/>
-    <w:lvlOverride w:ilvl="0">
-      <w:startOverride w:val="1"/>
-    </w:lvlOverride>
-    <w:lvlOverride w:ilvl="1">
-      <w:startOverride w:val="1"/>
-    </w:lvlOverride>
-    <w:lvlOverride w:ilvl="2">
-      <w:startOverride w:val="1"/>
-    </w:lvlOverride>
-    <w:lvlOverride w:ilvl="3">
-      <w:startOverride w:val="1"/>
-    </w:lvlOverride>
-    <w:lvlOverride w:ilvl="4">
-      <w:startOverride w:val="1"/>
-    </w:lvlOverride>
-    <w:lvlOverride w:ilvl="5">
-      <w:startOverride w:val="1"/>
-    </w:lvlOverride>
-    <w:lvlOverride w:ilvl="6">
-      <w:startOverride w:val="1"/>
-    </w:lvlOverride>
-    <w:lvlOverride w:ilvl="7">
-      <w:startOverride w:val="1"/>
-    </w:lvlOverride>
-    <w:lvlOverride w:ilvl="8">
-      <w:startOverride w:val="1"/>
-    </w:lvlOverride>
-  </w:num>
-  <w:num w:numId="9">
-    <w:abstractNumId w:val="4"/>
-  </w:num>
-  <w:num w:numId="10">
-    <w:abstractNumId w:val="4"/>
-  </w:num>
-  <w:num w:numId="11">
-    <w:abstractNumId w:val="4"/>
-  </w:num>
-  <w:num w:numId="12">
-    <w:abstractNumId w:val="4"/>
-  </w:num>
-  <w:num w:numId="13">
-    <w:abstractNumId w:val="4"/>
-  </w:num>
-  <w:num w:numId="14">
-    <w:abstractNumId w:val="4"/>
-  </w:num>
-  <w:num w:numId="15">
-    <w:abstractNumId w:val="4"/>
-  </w:num>
-  <w:num w:numId="16">
-    <w:abstractNumId w:val="0"/>
-    <w:lvlOverride w:ilvl="0">
-      <w:startOverride w:val="1"/>
-    </w:lvlOverride>
-    <w:lvlOverride w:ilvl="1">
-      <w:startOverride w:val="1"/>
-    </w:lvlOverride>
-    <w:lvlOverride w:ilvl="2">
-      <w:startOverride w:val="1"/>
-    </w:lvlOverride>
-    <w:lvlOverride w:ilvl="3">
-      <w:startOverride w:val="1"/>
-    </w:lvlOverride>
-    <w:lvlOverride w:ilvl="4">
-      <w:startOverride w:val="1"/>
-    </w:lvlOverride>
-    <w:lvlOverride w:ilvl="5">
-      <w:startOverride w:val="1"/>
-    </w:lvlOverride>
-    <w:lvlOverride w:ilvl="6">
-      <w:startOverride w:val="1"/>
-    </w:lvlOverride>
-    <w:lvlOverride w:ilvl="7">
-      <w:startOverride w:val="1"/>
-    </w:lvlOverride>
-    <w:lvlOverride w:ilvl="8">
-      <w:startOverride w:val="1"/>
-    </w:lvlOverride>
-  </w:num>
-  <w:num w:numId="17">
-    <w:abstractNumId w:val="0"/>
-    <w:lvlOverride w:ilvl="0">
-      <w:startOverride w:val="1"/>
-    </w:lvlOverride>
-    <w:lvlOverride w:ilvl="1">
-      <w:startOverride w:val="1"/>
-    </w:lvlOverride>
-    <w:lvlOverride w:ilvl="2">
-      <w:startOverride w:val="1"/>
-    </w:lvlOverride>
-    <w:lvlOverride w:ilvl="3">
-      <w:startOverride w:val="1"/>
-    </w:lvlOverride>
-    <w:lvlOverride w:ilvl="4">
-      <w:startOverride w:val="1"/>
-    </w:lvlOverride>
-    <w:lvlOverride w:ilvl="5">
-      <w:startOverride w:val="1"/>
-    </w:lvlOverride>
-    <w:lvlOverride w:ilvl="6">
-      <w:startOverride w:val="1"/>
-    </w:lvlOverride>
-    <w:lvlOverride w:ilvl="7">
-      <w:startOverride w:val="1"/>
-    </w:lvlOverride>
-    <w:lvlOverride w:ilvl="8">
-      <w:startOverride w:val="1"/>
-    </w:lvlOverride>
-  </w:num>
-  <w:num w:numId="18">
-    <w:abstractNumId w:val="0"/>
-    <w:lvlOverride w:ilvl="0">
-      <w:startOverride w:val="1"/>
-    </w:lvlOverride>
-    <w:lvlOverride w:ilvl="1">
-      <w:startOverride w:val="1"/>
-    </w:lvlOverride>
-    <w:lvlOverride w:ilvl="2">
-      <w:startOverride w:val="1"/>
-    </w:lvlOverride>
-    <w:lvlOverride w:ilvl="3">
-      <w:startOverride w:val="1"/>
-    </w:lvlOverride>
-    <w:lvlOverride w:ilvl="4">
-      <w:startOverride w:val="1"/>
-    </w:lvlOverride>
-    <w:lvlOverride w:ilvl="5">
-      <w:startOverride w:val="1"/>
-    </w:lvlOverride>
-    <w:lvlOverride w:ilvl="6">
-      <w:startOverride w:val="1"/>
-    </w:lvlOverride>
-    <w:lvlOverride w:ilvl="7">
-      <w:startOverride w:val="1"/>
-    </w:lvlOverride>
-    <w:lvlOverride w:ilvl="8">
-      <w:startOverride w:val="1"/>
-    </w:lvlOverride>
-  </w:num>
-  <w:num w:numId="19">
-    <w:abstractNumId w:val="4"/>
-  </w:num>
-  <w:num w:numId="20">
-    <w:abstractNumId w:val="4"/>
-  </w:num>
-  <w:num w:numId="21">
-    <w:abstractNumId w:val="4"/>
-  </w:num>
-  <w:num w:numId="22">
-    <w:abstractNumId w:val="4"/>
-  </w:num>
-  <w:num w:numId="23">
-    <w:abstractNumId w:val="4"/>
-  </w:num>
-  <w:num w:numId="24">
-    <w:abstractNumId w:val="4"/>
-  </w:num>
-  <w:num w:numId="25">
-    <w:abstractNumId w:val="4"/>
-  </w:num>
-  <w:num w:numId="26">
-    <w:abstractNumId w:val="4"/>
-  </w:num>
-  <w:num w:numId="27">
-    <w:abstractNumId w:val="0"/>
-    <w:lvlOverride w:ilvl="0">
-      <w:startOverride w:val="1"/>
-    </w:lvlOverride>
-    <w:lvlOverride w:ilvl="1">
-      <w:startOverride w:val="1"/>
-    </w:lvlOverride>
-    <w:lvlOverride w:ilvl="2">
-      <w:startOverride w:val="1"/>
-    </w:lvlOverride>
-    <w:lvlOverride w:ilvl="3">
-      <w:startOverride w:val="1"/>
-    </w:lvlOverride>
-    <w:lvlOverride w:ilvl="4">
-      <w:startOverride w:val="1"/>
-    </w:lvlOverride>
-    <w:lvlOverride w:ilvl="5">
-      <w:startOverride w:val="1"/>
-    </w:lvlOverride>
-    <w:lvlOverride w:ilvl="6">
-      <w:startOverride w:val="1"/>
-    </w:lvlOverride>
-    <w:lvlOverride w:ilvl="7">
-      <w:startOverride w:val="1"/>
-    </w:lvlOverride>
-    <w:lvlOverride w:ilvl="8">
-      <w:startOverride w:val="1"/>
-    </w:lvlOverride>
-  </w:num>
-  <w:num w:numId="28">
-    <w:abstractNumId w:val="0"/>
-    <w:lvlOverride w:ilvl="0">
-      <w:startOverride w:val="1"/>
-    </w:lvlOverride>
-    <w:lvlOverride w:ilvl="1">
-      <w:startOverride w:val="1"/>
-    </w:lvlOverride>
-    <w:lvlOverride w:ilvl="2">
-      <w:startOverride w:val="1"/>
-    </w:lvlOverride>
-    <w:lvlOverride w:ilvl="3">
-      <w:startOverride w:val="1"/>
-    </w:lvlOverride>
-    <w:lvlOverride w:ilvl="4">
-      <w:startOverride w:val="1"/>
-    </w:lvlOverride>
-    <w:lvlOverride w:ilvl="5">
-      <w:startOverride w:val="1"/>
-    </w:lvlOverride>
-    <w:lvlOverride w:ilvl="6">
-      <w:startOverride w:val="1"/>
-    </w:lvlOverride>
-    <w:lvlOverride w:ilvl="7">
-      <w:startOverride w:val="1"/>
-    </w:lvlOverride>
-    <w:lvlOverride w:ilvl="8">
-      <w:startOverride w:val="1"/>
-    </w:lvlOverride>
-  </w:num>
-  <w:num w:numId="29">
-    <w:abstractNumId w:val="0"/>
-    <w:lvlOverride w:ilvl="0">
-      <w:startOverride w:val="1"/>
-    </w:lvlOverride>
-    <w:lvlOverride w:ilvl="1">
-      <w:startOverride w:val="1"/>
-    </w:lvlOverride>
-    <w:lvlOverride w:ilvl="2">
-      <w:startOverride w:val="1"/>
-    </w:lvlOverride>
-    <w:lvlOverride w:ilvl="3">
-      <w:startOverride w:val="1"/>
-    </w:lvlOverride>
-    <w:lvlOverride w:ilvl="4">
-      <w:startOverride w:val="1"/>
-    </w:lvlOverride>
-    <w:lvlOverride w:ilvl="5">
-      <w:startOverride w:val="1"/>
-    </w:lvlOverride>
-    <w:lvlOverride w:ilvl="6">
-      <w:startOverride w:val="1"/>
-    </w:lvlOverride>
-    <w:lvlOverride w:ilvl="7">
-      <w:startOverride w:val="1"/>
-    </w:lvlOverride>
-    <w:lvlOverride w:ilvl="8">
-      <w:startOverride w:val="1"/>
-    </w:lvlOverride>
-  </w:num>
-  <w:num w:numId="30">
-    <w:abstractNumId w:val="3"/>
-    <w:lvlOverride w:ilvl="0">
-      <w:startOverride w:val="3"/>
-    </w:lvlOverride>
-    <w:lvlOverride w:ilvl="1">
-      <w:startOverride w:val="3"/>
-    </w:lvlOverride>
-    <w:lvlOverride w:ilvl="2">
-      <w:startOverride w:val="3"/>
-    </w:lvlOverride>
-    <w:lvlOverride w:ilvl="3">
-      <w:startOverride w:val="3"/>
-    </w:lvlOverride>
-    <w:lvlOverride w:ilvl="4">
-      <w:startOverride w:val="3"/>
-    </w:lvlOverride>
-    <w:lvlOverride w:ilvl="5">
-      <w:startOverride w:val="3"/>
-    </w:lvlOverride>
-    <w:lvlOverride w:ilvl="6">
-      <w:startOverride w:val="3"/>
-    </w:lvlOverride>
-    <w:lvlOverride w:ilvl="7">
-      <w:startOverride w:val="3"/>
-    </w:lvlOverride>
-    <w:lvlOverride w:ilvl="8">
-      <w:startOverride w:val="3"/>
-    </w:lvlOverride>
-  </w:num>
-  <w:num w:numId="31">
-    <w:abstractNumId w:val="4"/>
-  </w:num>
-  <w:num w:numId="32">
-    <w:abstractNumId w:val="4"/>
-  </w:num>
-  <w:num w:numId="33">
-    <w:abstractNumId w:val="0"/>
-    <w:lvlOverride w:ilvl="0">
-      <w:startOverride w:val="1"/>
-    </w:lvlOverride>
-    <w:lvlOverride w:ilvl="1">
-      <w:startOverride w:val="1"/>
-    </w:lvlOverride>
-    <w:lvlOverride w:ilvl="2">
-      <w:startOverride w:val="1"/>
-    </w:lvlOverride>
-    <w:lvlOverride w:ilvl="3">
-      <w:startOverride w:val="1"/>
-    </w:lvlOverride>
-    <w:lvlOverride w:ilvl="4">
-      <w:startOverride w:val="1"/>
-    </w:lvlOverride>
-    <w:lvlOverride w:ilvl="5">
-      <w:startOverride w:val="1"/>
-    </w:lvlOverride>
-    <w:lvlOverride w:ilvl="6">
-      <w:startOverride w:val="1"/>
-    </w:lvlOverride>
-    <w:lvlOverride w:ilvl="7">
-      <w:startOverride w:val="1"/>
-    </w:lvlOverride>
-    <w:lvlOverride w:ilvl="8">
-      <w:startOverride w:val="1"/>
-    </w:lvlOverride>
-  </w:num>
-  <w:num w:numId="34">
-    <w:abstractNumId w:val="0"/>
-    <w:lvlOverride w:ilvl="0">
-      <w:startOverride w:val="1"/>
-    </w:lvlOverride>
-    <w:lvlOverride w:ilvl="1">
-      <w:startOverride w:val="1"/>
-    </w:lvlOverride>
-    <w:lvlOverride w:ilvl="2">
-      <w:startOverride w:val="1"/>
-    </w:lvlOverride>
-    <w:lvlOverride w:ilvl="3">
-      <w:startOverride w:val="1"/>
-    </w:lvlOverride>
-    <w:lvlOverride w:ilvl="4">
-      <w:startOverride w:val="1"/>
-    </w:lvlOverride>
-    <w:lvlOverride w:ilvl="5">
-      <w:startOverride w:val="1"/>
-    </w:lvlOverride>
-    <w:lvlOverride w:ilvl="6">
-      <w:startOverride w:val="1"/>
-    </w:lvlOverride>
-    <w:lvlOverride w:ilvl="7">
-      <w:startOverride w:val="1"/>
-    </w:lvlOverride>
-    <w:lvlOverride w:ilvl="8">
-      <w:startOverride w:val="1"/>
-    </w:lvlOverride>
-  </w:num>
-  <w:num w:numId="35">
-    <w:abstractNumId w:val="4"/>
-  </w:num>
-  <w:num w:numId="36">
-    <w:abstractNumId w:val="4"/>
-  </w:num>
-  <w:num w:numId="37">
-    <w:abstractNumId w:val="0"/>
-    <w:lvlOverride w:ilvl="0">
-      <w:startOverride w:val="1"/>
-    </w:lvlOverride>
-    <w:lvlOverride w:ilvl="1">
-      <w:startOverride w:val="1"/>
-    </w:lvlOverride>
-    <w:lvlOverride w:ilvl="2">
-      <w:startOverride w:val="1"/>
-    </w:lvlOverride>
-    <w:lvlOverride w:ilvl="3">
-      <w:startOverride w:val="1"/>
-    </w:lvlOverride>
-    <w:lvlOverride w:ilvl="4">
-      <w:startOverride w:val="1"/>
-    </w:lvlOverride>
-    <w:lvlOverride w:ilvl="5">
-      <w:startOverride w:val="1"/>
-    </w:lvlOverride>
-    <w:lvlOverride w:ilvl="6">
-      <w:startOverride w:val="1"/>
-    </w:lvlOverride>
-    <w:lvlOverride w:ilvl="7">
-      <w:startOverride w:val="1"/>
-    </w:lvlOverride>
-    <w:lvlOverride w:ilvl="8">
-      <w:startOverride w:val="1"/>
-    </w:lvlOverride>
-  </w:num>
-  <w:num w:numId="38">
-    <w:abstractNumId w:val="1"/>
-  </w:num>
+  <w:numIdMacAtCleanup w:val="1"/>
 </w:numbering>
 </file>
 
@@ -2126,6 +1143,7 @@
   <w:style w:type="paragraph" w:styleId="BodyText">
     <w:name w:val="Body Text"/>
     <w:basedOn w:val="Normal"/>
+    <w:link w:val="BodyTextChar"/>
     <w:qFormat/>
     <w:pPr>
       <w:spacing w:before="180" w:after="180"/>
@@ -2713,6 +1731,12 @@
     <w:basedOn w:val="DefaultParagraphFont"/>
     <w:link w:val="Header"/>
     <w:rsid w:val="000D53D5"/>
+  </w:style>
+  <w:style w:type="character" w:customStyle="1" w:styleId="BodyTextChar">
+    <w:name w:val="Body Text Char"/>
+    <w:basedOn w:val="DefaultParagraphFont"/>
+    <w:link w:val="BodyText"/>
+    <w:rsid w:val="001A5768"/>
   </w:style>
 </w:styles>
 </file>

</xml_diff>